<commit_message>
Abgleich mit Übungsblatt 3
Funktionale und nicht Funktionale Anforderungen von Florian abgeglichen
</commit_message>
<xml_diff>
--- a/Lastenheft_Entwurf.docx
+++ b/Lastenheft_Entwurf.docx
@@ -572,10 +572,7 @@
         <w:t xml:space="preserve"> auch alle Einzeldaten, die für etwaige Analysen zur Verfügung stehen müssen</w:t>
       </w:r>
       <w:r>
-        <w:t xml:space="preserve">, </w:t>
-      </w:r>
-      <w:r>
-        <w:t>online einzusehen</w:t>
+        <w:t>, online einzusehen</w:t>
       </w:r>
       <w:r>
         <w:t>.</w:t>
@@ -654,6 +651,14 @@
     </w:p>
     <w:p>
       <w:pPr>
+        <w:pStyle w:val="Heading2"/>
+      </w:pPr>
+      <w:r>
+        <w:t>Wahlverfahren</w:t>
+      </w:r>
+    </w:p>
+    <w:p>
+      <w:pPr>
         <w:jc w:val="both"/>
       </w:pPr>
       <w:r>
@@ -704,100 +709,187 @@
         <w:t xml:space="preserve"> seine Erst- und Zweitstimme </w:t>
       </w:r>
       <w:r>
-        <w:t>geheim</w:t>
+        <w:t xml:space="preserve">geheim </w:t>
+      </w:r>
+      <w:r>
+        <w:t>abgeben, wonach eine kurze Bestätigung nötig ist</w:t>
+      </w:r>
+      <w:r>
+        <w:t>,</w:t>
+      </w:r>
+      <w:r>
+        <w:t xml:space="preserve"> um seine Stimmen geltend zu machen.</w:t>
+      </w:r>
+    </w:p>
+    <w:p>
+      <w:pPr>
+        <w:jc w:val="both"/>
+      </w:pPr>
+      <w:r>
+        <w:t>Nach A</w:t>
+      </w:r>
+      <w:r>
+        <w:t>bgabe</w:t>
+      </w:r>
+      <w:r>
+        <w:t xml:space="preserve"> der Stimmen</w:t>
+      </w:r>
+      <w:r>
+        <w:t xml:space="preserve"> werden diese in der lokalen Datenbank des Wahllokals eingetragen.</w:t>
       </w:r>
       <w:r>
         <w:t xml:space="preserve"> </w:t>
       </w:r>
-      <w:r>
-        <w:t>abgeben, wonach eine kurze Bestätigung nötig ist</w:t>
+    </w:p>
+    <w:p>
+      <w:pPr>
+        <w:jc w:val="both"/>
+      </w:pPr>
+      <w:r>
+        <w:t>Nach Schlie</w:t>
+      </w:r>
+      <w:r>
+        <w:t>ßung</w:t>
+      </w:r>
+      <w:r>
+        <w:t xml:space="preserve"> alle</w:t>
+      </w:r>
+      <w:r>
+        <w:t>r</w:t>
+      </w:r>
+      <w:r>
+        <w:t xml:space="preserve"> Wahllokale kann durch Z</w:t>
+      </w:r>
+      <w:r>
+        <w:t>usammenführen der elektronischen Stimmen das Wahlergebnis nach</w:t>
+      </w:r>
+      <w:r>
+        <w:t xml:space="preserve"> dem in der Bundeswahlordnung festgelegen Verfahren</w:t>
+      </w:r>
+      <w:r>
+        <w:t xml:space="preserve"> Lagu</w:t>
+      </w:r>
+      <w:r>
+        <w:t>ë</w:t>
+      </w:r>
+      <w:r>
+        <w:t>/</w:t>
+      </w:r>
+      <w:r>
+        <w:t xml:space="preserve">Schepers </w:t>
+      </w:r>
+      <w:r>
+        <w:t>errechnet werden</w:t>
+      </w:r>
+      <w:r>
+        <w:t xml:space="preserve"> und wird zur Einsicht auf einer Webseite veröffentlich</w:t>
+      </w:r>
+      <w:r>
+        <w:t>t</w:t>
+      </w:r>
+      <w:r>
+        <w:t>.</w:t>
+      </w:r>
+      <w:r>
+        <w:t xml:space="preserve"> Je nach Befugnissen gibt es verschiedene Sichten auf den Datenbestand.</w:t>
+      </w:r>
+      <w:bookmarkStart w:id="0" w:name="_GoBack"/>
+      <w:bookmarkEnd w:id="0"/>
+    </w:p>
+    <w:p>
+      <w:pPr>
+        <w:jc w:val="both"/>
+      </w:pPr>
+      <w:r>
+        <w:t>Zusätzlich</w:t>
+      </w:r>
+      <w:r>
+        <w:t xml:space="preserve"> soll es </w:t>
+      </w:r>
+      <w:r>
+        <w:t>nach</w:t>
+      </w:r>
+      <w:r>
+        <w:t xml:space="preserve"> eine</w:t>
+      </w:r>
+      <w:r>
+        <w:t>r</w:t>
+      </w:r>
+      <w:r>
+        <w:t xml:space="preserve"> konventionelle</w:t>
+      </w:r>
+      <w:r>
+        <w:t>n</w:t>
+      </w:r>
+      <w:r>
+        <w:t xml:space="preserve"> Wahl auf Papier</w:t>
+      </w:r>
+      <w:r>
+        <w:t xml:space="preserve"> (ohne eine elektronische Stimmabgabe)</w:t>
+      </w:r>
+      <w:r>
+        <w:t xml:space="preserve"> </w:t>
+      </w:r>
+      <w:r>
+        <w:t>möglich sein</w:t>
       </w:r>
       <w:r>
         <w:t>,</w:t>
       </w:r>
       <w:r>
-        <w:t xml:space="preserve"> um seine Stimmen geltend zu machen.</w:t>
-      </w:r>
-    </w:p>
-    <w:p>
-      <w:pPr>
-        <w:jc w:val="both"/>
-      </w:pPr>
-      <w:r>
-        <w:t>Nach A</w:t>
-      </w:r>
-      <w:r>
-        <w:t>bgabe</w:t>
-      </w:r>
-      <w:r>
-        <w:t xml:space="preserve"> der Stimmen</w:t>
-      </w:r>
-      <w:r>
-        <w:t xml:space="preserve"> werden diese in der lokalen Datenbank des Wahllokals eingetragen.</w:t>
-      </w:r>
-    </w:p>
-    <w:p>
-      <w:pPr>
-        <w:jc w:val="both"/>
-      </w:pPr>
-      <w:r>
-        <w:t>Nach Schlie</w:t>
-      </w:r>
-      <w:r>
-        <w:t>ßung</w:t>
-      </w:r>
-      <w:r>
-        <w:t xml:space="preserve"> alle</w:t>
-      </w:r>
-      <w:r>
-        <w:t>r</w:t>
-      </w:r>
-      <w:r>
-        <w:t xml:space="preserve"> Wahllokale kann durch Z</w:t>
-      </w:r>
-      <w:r>
-        <w:t>usammenführen der elektronischen Stimmen das Wahlergebnis nach</w:t>
-      </w:r>
-      <w:r>
-        <w:t xml:space="preserve"> dem in der Bundeswahlordnung festgelegen Verfahren</w:t>
-      </w:r>
-      <w:r>
-        <w:t xml:space="preserve"> Lagu</w:t>
-      </w:r>
-      <w:r>
-        <w:t>ë</w:t>
-      </w:r>
-      <w:r>
-        <w:t>/</w:t>
-      </w:r>
-      <w:r>
-        <w:t xml:space="preserve">Schepers </w:t>
-      </w:r>
-      <w:r>
-        <w:t>errechnet werden</w:t>
-      </w:r>
-      <w:r>
-        <w:t xml:space="preserve"> und wird zur Einsicht auf einer Webseite veröffentlich</w:t>
-      </w:r>
-      <w:r>
-        <w:t>t</w:t>
-      </w:r>
-      <w:r>
-        <w:t>.</w:t>
-      </w:r>
-    </w:p>
-    <w:p>
-      <w:pPr>
-        <w:jc w:val="both"/>
-      </w:pPr>
-      <w:r>
-        <w:t>Hierbei sollen folgende Daten berechnet werden:</w:t>
-      </w:r>
-    </w:p>
-    <w:p>
-      <w:pPr>
-        <w:jc w:val="both"/>
-      </w:pPr>
+        <w:t xml:space="preserve"> </w:t>
+      </w:r>
+      <w:r>
+        <w:t>dass</w:t>
+      </w:r>
+      <w:r>
+        <w:t xml:space="preserve"> die Wahlhelfer im Wahllokal die Stimmauszählung elektronisch in die Datenbank eintragen.</w:t>
+      </w:r>
+    </w:p>
+    <w:p>
+      <w:pPr>
+        <w:jc w:val="both"/>
+      </w:pPr>
+      <w:r>
+        <w:t>Im Falle einer Nachzählung soll es möglich sein die bereits gespeicherten Stimmabgaben zu aktualisieren, woraufhin die Wahlergebnisse und statistisch relevanten Daten neu errechnet werden können.</w:t>
+      </w:r>
+    </w:p>
+    <w:p>
+      <w:pPr>
+        <w:jc w:val="both"/>
+      </w:pPr>
+      <w:r>
+        <w:t>Ferner muss es möglich sein, Entscheidungen durch den Wahlleiter bezüglich der Gültigkeit von Stimmen zu dokumentieren.</w:t>
+      </w:r>
+    </w:p>
+    <w:p>
+      <w:pPr>
+        <w:jc w:val="both"/>
+      </w:pPr>
+      <w:r>
+        <w:t>Für die Zwecke von Simulationen und Tests müssen Stimmen zufällig generiert werden können.</w:t>
+      </w:r>
+    </w:p>
+    <w:p>
+      <w:pPr>
+        <w:jc w:val="both"/>
+      </w:pPr>
+    </w:p>
+    <w:p>
+      <w:pPr>
+        <w:pStyle w:val="Heading2"/>
+      </w:pPr>
+      <w:r>
+        <w:t>Abrufbare Daten der Datenbank</w:t>
+      </w:r>
+    </w:p>
+    <w:p>
+      <w:pPr>
+        <w:pStyle w:val="Heading3"/>
+      </w:pPr>
+      <w:r>
+        <w:t>Wahlergebnisse</w:t>
+      </w:r>
     </w:p>
     <w:p>
       <w:pPr>
@@ -853,6 +945,9 @@
       <w:r>
         <w:t>Die gewählten Direktkandidaten</w:t>
       </w:r>
+      <w:r>
+        <w:t xml:space="preserve"> und davon deutlich erkennbar gemachte Überhangmandate</w:t>
+      </w:r>
     </w:p>
     <w:p>
       <w:pPr>
@@ -904,18 +999,10 @@
     </w:p>
     <w:p>
       <w:pPr>
-        <w:jc w:val="both"/>
-      </w:pPr>
-    </w:p>
-    <w:p>
-      <w:pPr>
-        <w:jc w:val="both"/>
-      </w:pPr>
-      <w:r>
-        <w:t>Zur statistischen Auswertung werden folgende Ergebnisse errechnet</w:t>
-      </w:r>
-      <w:r>
-        <w:t>:</w:t>
+        <w:pStyle w:val="Heading3"/>
+      </w:pPr>
+      <w:r>
+        <w:t>Statistisch Relevante Daten</w:t>
       </w:r>
     </w:p>
     <w:p>
@@ -959,6 +1046,43 @@
     </w:p>
     <w:p>
       <w:pPr>
+        <w:jc w:val="both"/>
+      </w:pPr>
+    </w:p>
+    <w:p>
+      <w:pPr>
+        <w:jc w:val="both"/>
+      </w:pPr>
+      <w:r>
+        <w:t xml:space="preserve">Diese </w:t>
+      </w:r>
+      <w:r>
+        <w:t>Daten</w:t>
+      </w:r>
+      <w:r>
+        <w:t xml:space="preserve"> </w:t>
+      </w:r>
+      <w:r>
+        <w:t>der</w:t>
+      </w:r>
+      <w:r>
+        <w:t xml:space="preserve"> Bundestagswahlen von 2005 und 2009 </w:t>
+      </w:r>
+      <w:r>
+        <w:t xml:space="preserve">sind auf diese Weise </w:t>
+      </w:r>
+      <w:r>
+        <w:t xml:space="preserve">ebenfalls </w:t>
+      </w:r>
+      <w:r>
+        <w:t>speicherbar und abrufbar</w:t>
+      </w:r>
+      <w:r>
+        <w:t>.</w:t>
+      </w:r>
+    </w:p>
+    <w:p>
+      <w:pPr>
         <w:pStyle w:val="Heading1"/>
         <w:jc w:val="both"/>
       </w:pPr>
@@ -1260,8 +1384,6 @@
       <w:r>
         <w:t>letzteres</w:t>
       </w:r>
-      <w:bookmarkStart w:id="0" w:name="_GoBack"/>
-      <w:bookmarkEnd w:id="0"/>
       <w:r>
         <w:t xml:space="preserve"> für eine zukünftige Wahl eingesetzt werden.</w:t>
       </w:r>
@@ -1382,7 +1504,7 @@
         <w:rStyle w:val="PageNumber"/>
         <w:noProof/>
       </w:rPr>
-      <w:t>4</w:t>
+      <w:t>3</w:t>
     </w:r>
     <w:r>
       <w:rPr>
@@ -1747,9 +1869,32 @@
       <w:szCs w:val="26"/>
     </w:rPr>
   </w:style>
+  <w:style w:type="paragraph" w:styleId="Heading3">
+    <w:name w:val="heading 3"/>
+    <w:basedOn w:val="Normal"/>
+    <w:next w:val="Normal"/>
+    <w:link w:val="Heading3Char"/>
+    <w:uiPriority w:val="9"/>
+    <w:unhideWhenUsed/>
+    <w:qFormat/>
+    <w:rsid w:val="008A7FA8"/>
+    <w:pPr>
+      <w:keepNext/>
+      <w:keepLines/>
+      <w:spacing w:before="200"/>
+      <w:outlineLvl w:val="2"/>
+    </w:pPr>
+    <w:rPr>
+      <w:rFonts w:asciiTheme="majorHAnsi" w:eastAsiaTheme="majorEastAsia" w:hAnsiTheme="majorHAnsi" w:cstheme="majorBidi"/>
+      <w:b/>
+      <w:bCs/>
+      <w:color w:val="4F81BD" w:themeColor="accent1"/>
+    </w:rPr>
+  </w:style>
   <w:style w:type="character" w:default="1" w:styleId="DefaultParagraphFont">
     <w:name w:val="Default Paragraph Font"/>
     <w:uiPriority w:val="1"/>
+    <w:semiHidden/>
     <w:unhideWhenUsed/>
   </w:style>
   <w:style w:type="table" w:default="1" w:styleId="TableNormal">
@@ -1847,6 +1992,20 @@
     <w:semiHidden/>
     <w:unhideWhenUsed/>
     <w:rsid w:val="00AD0184"/>
+  </w:style>
+  <w:style w:type="character" w:customStyle="1" w:styleId="Heading3Char">
+    <w:name w:val="Heading 3 Char"/>
+    <w:basedOn w:val="DefaultParagraphFont"/>
+    <w:link w:val="Heading3"/>
+    <w:uiPriority w:val="9"/>
+    <w:rsid w:val="008A7FA8"/>
+    <w:rPr>
+      <w:rFonts w:asciiTheme="majorHAnsi" w:eastAsiaTheme="majorEastAsia" w:hAnsiTheme="majorHAnsi" w:cstheme="majorBidi"/>
+      <w:b/>
+      <w:bCs/>
+      <w:color w:val="4F81BD" w:themeColor="accent1"/>
+      <w:lang w:val="de-DE"/>
+    </w:rPr>
   </w:style>
 </w:styles>
 </file>
@@ -2058,9 +2217,32 @@
       <w:szCs w:val="26"/>
     </w:rPr>
   </w:style>
+  <w:style w:type="paragraph" w:styleId="Heading3">
+    <w:name w:val="heading 3"/>
+    <w:basedOn w:val="Normal"/>
+    <w:next w:val="Normal"/>
+    <w:link w:val="Heading3Char"/>
+    <w:uiPriority w:val="9"/>
+    <w:unhideWhenUsed/>
+    <w:qFormat/>
+    <w:rsid w:val="008A7FA8"/>
+    <w:pPr>
+      <w:keepNext/>
+      <w:keepLines/>
+      <w:spacing w:before="200"/>
+      <w:outlineLvl w:val="2"/>
+    </w:pPr>
+    <w:rPr>
+      <w:rFonts w:asciiTheme="majorHAnsi" w:eastAsiaTheme="majorEastAsia" w:hAnsiTheme="majorHAnsi" w:cstheme="majorBidi"/>
+      <w:b/>
+      <w:bCs/>
+      <w:color w:val="4F81BD" w:themeColor="accent1"/>
+    </w:rPr>
+  </w:style>
   <w:style w:type="character" w:default="1" w:styleId="DefaultParagraphFont">
     <w:name w:val="Default Paragraph Font"/>
     <w:uiPriority w:val="1"/>
+    <w:semiHidden/>
     <w:unhideWhenUsed/>
   </w:style>
   <w:style w:type="table" w:default="1" w:styleId="TableNormal">
@@ -2158,6 +2340,20 @@
     <w:semiHidden/>
     <w:unhideWhenUsed/>
     <w:rsid w:val="00AD0184"/>
+  </w:style>
+  <w:style w:type="character" w:customStyle="1" w:styleId="Heading3Char">
+    <w:name w:val="Heading 3 Char"/>
+    <w:basedOn w:val="DefaultParagraphFont"/>
+    <w:link w:val="Heading3"/>
+    <w:uiPriority w:val="9"/>
+    <w:rsid w:val="008A7FA8"/>
+    <w:rPr>
+      <w:rFonts w:asciiTheme="majorHAnsi" w:eastAsiaTheme="majorEastAsia" w:hAnsiTheme="majorHAnsi" w:cstheme="majorBidi"/>
+      <w:b/>
+      <w:bCs/>
+      <w:color w:val="4F81BD" w:themeColor="accent1"/>
+      <w:lang w:val="de-DE"/>
+    </w:rPr>
   </w:style>
 </w:styles>
 </file>

</xml_diff>

<commit_message>
Pflichtenheft Brainstorm and Lastenheft Anglich 2
</commit_message>
<xml_diff>
--- a/Lastenheft_Entwurf.docx
+++ b/Lastenheft_Entwurf.docx
@@ -321,7 +321,21 @@
         <w:rPr>
           <w:rFonts w:ascii="Calibri" w:hAnsi="Calibri"/>
         </w:rPr>
-        <w:t>Erstellt von: Roman Schwienbacher und David Grotzky</w:t>
+        <w:t xml:space="preserve">Erstellt von: Roman </w:t>
+      </w:r>
+      <w:proofErr w:type="spellStart"/>
+      <w:r>
+        <w:rPr>
+          <w:rFonts w:ascii="Calibri" w:hAnsi="Calibri"/>
+        </w:rPr>
+        <w:t>Schwienbacher</w:t>
+      </w:r>
+      <w:proofErr w:type="spellEnd"/>
+      <w:r>
+        <w:rPr>
+          <w:rFonts w:ascii="Calibri" w:hAnsi="Calibri"/>
+        </w:rPr>
+        <w:t xml:space="preserve"> und David Grotzky</w:t>
       </w:r>
     </w:p>
     <w:p>
@@ -441,7 +455,15 @@
         <w:t>Zum E</w:t>
       </w:r>
       <w:r>
-        <w:t xml:space="preserve">inen wird es als Backend genutzt, um </w:t>
+        <w:t>inen wird es als Backend genutzt</w:t>
+      </w:r>
+      <w:proofErr w:type="gramStart"/>
+      <w:r>
+        <w:t>, um</w:t>
+      </w:r>
+      <w:proofErr w:type="gramEnd"/>
+      <w:r>
+        <w:t xml:space="preserve"> </w:t>
       </w:r>
       <w:r>
         <w:t>den</w:t>
@@ -470,7 +492,15 @@
         <w:t xml:space="preserve">nderen </w:t>
       </w:r>
       <w:r>
-        <w:t>sollen Wahlanalysen, insbesondere die Zusammenstellung des Deutschen Bundestages und Vergleiche der Wahlergebnisse zu Vorjahren, über eine weitere Schnittstelle</w:t>
+        <w:t>sollen Wahlanalysen</w:t>
+      </w:r>
+      <w:proofErr w:type="gramStart"/>
+      <w:r>
+        <w:t>, insbesondere</w:t>
+      </w:r>
+      <w:proofErr w:type="gramEnd"/>
+      <w:r>
+        <w:t xml:space="preserve"> die Zusammenstellung des Deutschen Bundestages und Vergleiche der Wahlergebnisse zu Vorjahren, über eine weitere Schnittstelle</w:t>
       </w:r>
       <w:r>
         <w:t xml:space="preserve"> für Analysen</w:t>
@@ -502,7 +532,15 @@
         <w:t xml:space="preserve"> in gewohnter Weise seine Stimmen abzugeben. Hierzu soll das elektronische Wahlsystem im Wahllokal so einge</w:t>
       </w:r>
       <w:r>
-        <w:t>richtet sein, dass jeder Wähler</w:t>
+        <w:t>richtet sein</w:t>
+      </w:r>
+      <w:proofErr w:type="gramStart"/>
+      <w:r>
+        <w:t>, dass</w:t>
+      </w:r>
+      <w:proofErr w:type="gramEnd"/>
+      <w:r>
+        <w:t xml:space="preserve"> jeder Wähler</w:t>
       </w:r>
       <w:r>
         <w:t xml:space="preserve"> nach </w:t>
@@ -523,15 +561,19 @@
         <w:t>u eine Stimme für eine Partei ab</w:t>
       </w:r>
       <w:r>
-        <w:t>ngeben darf.</w:t>
-      </w:r>
-    </w:p>
-    <w:p>
-      <w:pPr>
-        <w:jc w:val="both"/>
-      </w:pPr>
-      <w:r>
-        <w:t xml:space="preserve">Eine Möglichkeit hierfür wäre eine </w:t>
+        <w:t>geben darf.</w:t>
+      </w:r>
+    </w:p>
+    <w:p>
+      <w:pPr>
+        <w:jc w:val="both"/>
+      </w:pPr>
+      <w:r>
+        <w:t xml:space="preserve">Eine Möglichkeit hierfür </w:t>
+      </w:r>
+      <w:proofErr w:type="gramStart"/>
+      <w:r>
+        <w:t xml:space="preserve">wäre eine </w:t>
       </w:r>
       <w:r>
         <w:t xml:space="preserve">digitalisierter Wahlzettel auf einer </w:t>
@@ -545,6 +587,7 @@
       <w:r>
         <w:t xml:space="preserve"> auf dem die Auswahl getroffen werden kann.</w:t>
       </w:r>
+      <w:proofErr w:type="gramEnd"/>
     </w:p>
     <w:p>
       <w:pPr>
@@ -571,8 +614,13 @@
       <w:r>
         <w:t xml:space="preserve"> auch alle Einzeldaten, die für etwaige Analysen zur Verfügung stehen müssen</w:t>
       </w:r>
-      <w:r>
-        <w:t>, online einzusehen</w:t>
+      <w:proofErr w:type="gramStart"/>
+      <w:r>
+        <w:t>, online</w:t>
+      </w:r>
+      <w:proofErr w:type="gramEnd"/>
+      <w:r>
+        <w:t xml:space="preserve"> einzusehen</w:t>
       </w:r>
       <w:r>
         <w:t>.</w:t>
@@ -625,19 +673,46 @@
         <w:t>einsehbar sind</w:t>
       </w:r>
       <w:r>
-        <w:t>, können gesondert Berechtigte (Wahlkreisleiter, Bundeswahlleiter, Statistisches Bundesamt) direkt auf die Einzeldaten zugreifen. Hierfür soll eine Softwareschnittstelle erstellt werden</w:t>
-      </w:r>
-      <w:r>
-        <w:t>, welche</w:t>
-      </w:r>
-      <w:r>
-        <w:t xml:space="preserve"> den Zugriff und Analysen</w:t>
+        <w:t>, können gesondert Berechtigte (Statistisches Bundesamt</w:t>
+      </w:r>
+      <w:r>
+        <w:t>, akkreditierte Institutionen</w:t>
+      </w:r>
+      <w:r>
+        <w:t>)</w:t>
+      </w:r>
+      <w:r>
+        <w:t xml:space="preserve"> auf erweiterte Auswertungen zugreifen. </w:t>
+      </w:r>
+      <w:r>
+        <w:t>Hierfür soll eine Softwareschnittstelle erstellt werden, welche den Zugriff und Analysen erleichtert.</w:t>
       </w:r>
       <w:r>
         <w:t xml:space="preserve"> </w:t>
       </w:r>
       <w:r>
-        <w:t>erleichtert.</w:t>
+        <w:t xml:space="preserve">Der Bundeswahlleiter </w:t>
+      </w:r>
+      <w:r>
+        <w:t>erhält</w:t>
+      </w:r>
+      <w:r>
+        <w:t xml:space="preserve"> </w:t>
+      </w:r>
+      <w:r>
+        <w:t xml:space="preserve">zudem </w:t>
+      </w:r>
+      <w:r>
+        <w:t>Schreibrecht</w:t>
+      </w:r>
+      <w:r>
+        <w:t xml:space="preserve"> für die</w:t>
+      </w:r>
+      <w:r>
+        <w:t xml:space="preserve"> gesetzlich festgelegten Fälle</w:t>
+      </w:r>
+      <w:r>
+        <w:t xml:space="preserve">. </w:t>
       </w:r>
     </w:p>
     <w:p>
@@ -767,16 +842,26 @@
         <w:t xml:space="preserve"> dem in der Bundeswahlordnung festgelegen Verfahren</w:t>
       </w:r>
       <w:r>
-        <w:t xml:space="preserve"> Lagu</w:t>
+        <w:t xml:space="preserve"> </w:t>
+      </w:r>
+      <w:proofErr w:type="spellStart"/>
+      <w:r>
+        <w:t>Lagu</w:t>
       </w:r>
       <w:r>
         <w:t>ë</w:t>
       </w:r>
+      <w:proofErr w:type="spellEnd"/>
       <w:r>
         <w:t>/</w:t>
       </w:r>
-      <w:r>
-        <w:t xml:space="preserve">Schepers </w:t>
+      <w:proofErr w:type="spellStart"/>
+      <w:r>
+        <w:t>Schepers</w:t>
+      </w:r>
+      <w:proofErr w:type="spellEnd"/>
+      <w:r>
+        <w:t xml:space="preserve"> </w:t>
       </w:r>
       <w:r>
         <w:t>errechnet werden</w:t>
@@ -793,65 +878,38 @@
       <w:r>
         <w:t xml:space="preserve"> Je nach Befugnissen gibt es verschiedene Sichten auf den Datenbestand.</w:t>
       </w:r>
-      <w:bookmarkStart w:id="0" w:name="_GoBack"/>
-      <w:bookmarkEnd w:id="0"/>
-    </w:p>
-    <w:p>
-      <w:pPr>
-        <w:jc w:val="both"/>
-      </w:pPr>
-      <w:r>
-        <w:t>Zusätzlich</w:t>
-      </w:r>
-      <w:r>
-        <w:t xml:space="preserve"> soll es </w:t>
-      </w:r>
-      <w:r>
-        <w:t>nach</w:t>
-      </w:r>
-      <w:r>
-        <w:t xml:space="preserve"> eine</w:t>
-      </w:r>
-      <w:r>
-        <w:t>r</w:t>
-      </w:r>
-      <w:r>
-        <w:t xml:space="preserve"> konventionelle</w:t>
-      </w:r>
-      <w:r>
-        <w:t>n</w:t>
-      </w:r>
-      <w:r>
-        <w:t xml:space="preserve"> Wahl auf Papier</w:t>
-      </w:r>
-      <w:r>
-        <w:t xml:space="preserve"> (ohne eine elektronische Stimmabgabe)</w:t>
-      </w:r>
-      <w:r>
-        <w:t xml:space="preserve"> </w:t>
-      </w:r>
-      <w:r>
-        <w:t>möglich sein</w:t>
+    </w:p>
+    <w:p>
+      <w:pPr>
+        <w:jc w:val="both"/>
+      </w:pPr>
+      <w:r>
+        <w:t>Zusätzlich soll es nach einer konventionellen Wahl auf Papier (ohne eine elektronische Stimmabgabe)</w:t>
+      </w:r>
+      <w:r>
+        <w:t xml:space="preserve"> möglich sein</w:t>
       </w:r>
       <w:r>
         <w:t>,</w:t>
       </w:r>
       <w:r>
-        <w:t xml:space="preserve"> </w:t>
-      </w:r>
-      <w:r>
-        <w:t>dass</w:t>
-      </w:r>
-      <w:r>
-        <w:t xml:space="preserve"> die Wahlhelfer im Wahllokal die Stimmauszählung elektronisch in die Datenbank eintragen.</w:t>
-      </w:r>
-    </w:p>
-    <w:p>
-      <w:pPr>
-        <w:jc w:val="both"/>
-      </w:pPr>
-      <w:r>
-        <w:t>Im Falle einer Nachzählung soll es möglich sein die bereits gespeicherten Stimmabgaben zu aktualisieren, woraufhin die Wahlergebnisse und statistisch relevanten Daten neu errechnet werden können.</w:t>
+        <w:t xml:space="preserve"> dass die Wahlhelfer im Wahllokal die Stimmauszählung elektronisch in die Datenbank eintragen.</w:t>
+      </w:r>
+    </w:p>
+    <w:p>
+      <w:pPr>
+        <w:jc w:val="both"/>
+      </w:pPr>
+      <w:r>
+        <w:t>Im Falle einer Nachzählung soll es möglich sein die bereits gespeicherten Stimmabgaben zu aktualisieren</w:t>
+      </w:r>
+      <w:proofErr w:type="gramStart"/>
+      <w:r>
+        <w:t>, woraufhin</w:t>
+      </w:r>
+      <w:proofErr w:type="gramEnd"/>
+      <w:r>
+        <w:t xml:space="preserve"> die Wahlergebnisse und statistisch relevanten Daten neu errechnet werden können.</w:t>
       </w:r>
     </w:p>
     <w:p>
@@ -1097,11 +1155,16 @@
       <w:r>
         <w:t>Da das elektronische Wahlsystem die gesamte Bundesrepublik am Wahltag bedient</w:t>
       </w:r>
+      <w:proofErr w:type="gramStart"/>
       <w:r>
         <w:t>,</w:t>
       </w:r>
       <w:r>
-        <w:t xml:space="preserve"> muss es auf die Anzahl der Wähler hin skalierbar sein.</w:t>
+        <w:t xml:space="preserve"> muss</w:t>
+      </w:r>
+      <w:proofErr w:type="gramEnd"/>
+      <w:r>
+        <w:t xml:space="preserve"> es auf die Anzahl der Wähler hin skalierbar sein.</w:t>
       </w:r>
     </w:p>
     <w:p>
@@ -1169,8 +1232,13 @@
       <w:r>
         <w:t>zudem</w:t>
       </w:r>
-      <w:r>
-        <w:t>, dass die Zw</w:t>
+      <w:proofErr w:type="gramStart"/>
+      <w:r>
+        <w:t>, dass</w:t>
+      </w:r>
+      <w:proofErr w:type="gramEnd"/>
+      <w:r>
+        <w:t xml:space="preserve"> die Zw</w:t>
       </w:r>
       <w:r>
         <w:t>ischenergebnisse der Wahl vor S</w:t>
@@ -1193,19 +1261,55 @@
         <w:t>Ansichten</w:t>
       </w:r>
       <w:r>
-        <w:t>, je nach Rolle des Abfragenden, anbieten. So muss ein Systemadministrator direkt auf die Rohdaten lesend zugreifen können</w:t>
+        <w:t xml:space="preserve">, je nach Rolle </w:t>
+      </w:r>
+      <w:r>
+        <w:t>des Abfragenden, anbieten. So mü</w:t>
+      </w:r>
+      <w:r>
+        <w:t>ss</w:t>
+      </w:r>
+      <w:r>
+        <w:t>en</w:t>
+      </w:r>
+      <w:r>
+        <w:t xml:space="preserve"> </w:t>
+      </w:r>
+      <w:r>
+        <w:t>akkreditierte Institutionen</w:t>
+      </w:r>
+      <w:r>
+        <w:t xml:space="preserve"> direkt auf die Rohdaten lesend zugreifen können</w:t>
       </w:r>
       <w:r>
         <w:t>,</w:t>
       </w:r>
       <w:r>
-        <w:t xml:space="preserve"> um evtl. falsch errechnete Wahlergebnisse korrigieren zu können. Andere Gruppierungen</w:t>
-      </w:r>
-      <w:r>
-        <w:t>, wie die der Journalisten,</w:t>
-      </w:r>
-      <w:r>
-        <w:t xml:space="preserve"> bekommen feste Sichten zugeteilt.</w:t>
+        <w:t xml:space="preserve"> um evtl. falsch errechnete</w:t>
+      </w:r>
+      <w:r>
+        <w:t>n</w:t>
+      </w:r>
+      <w:r>
+        <w:t xml:space="preserve"> Wahlergebnisse</w:t>
+      </w:r>
+      <w:r>
+        <w:t>n</w:t>
+      </w:r>
+      <w:r>
+        <w:t xml:space="preserve"> </w:t>
+      </w:r>
+      <w:r>
+        <w:t>nachgehen</w:t>
+      </w:r>
+      <w:r>
+        <w:t xml:space="preserve"> zu können. </w:t>
+      </w:r>
+      <w:r>
+        <w:t>Dem Bundeswahlleiter stehen außerdem noch Zugriffsrechte nach gesetzlichen Bestimmungen zu</w:t>
+      </w:r>
+      <w:r>
+        <w:t>.</w:t>
       </w:r>
     </w:p>
     <w:p>
@@ -1275,6 +1379,11 @@
       <w:r>
         <w:t xml:space="preserve"> um Manipulationen auszuschließen.</w:t>
       </w:r>
+      <w:r>
+        <w:t xml:space="preserve"> Eine Ausnahme bildet hierbei der Bundeswahlleiter.</w:t>
+      </w:r>
+      <w:bookmarkStart w:id="0" w:name="_GoBack"/>
+      <w:bookmarkEnd w:id="0"/>
     </w:p>
     <w:p>
       <w:pPr>
@@ -1504,7 +1613,7 @@
         <w:rStyle w:val="PageNumber"/>
         <w:noProof/>
       </w:rPr>
-      <w:t>3</w:t>
+      <w:t>4</w:t>
     </w:r>
     <w:r>
       <w:rPr>

</xml_diff>

<commit_message>
Pflichtenheft Draft and Mockup Draft
- Pflichtenheft schön gemacht (brainstorm -> Doc)
- Mockup angefangen (Stimmzettel, UI Online, UI Bundeswahlleiter)
- Lastenheft Korrektur
- Brainstorm_Pflichtenheft Korrektur
</commit_message>
<xml_diff>
--- a/Lastenheft_Entwurf.docx
+++ b/Lastenheft_Entwurf.docx
@@ -321,29 +321,23 @@
         <w:rPr>
           <w:rFonts w:ascii="Calibri" w:hAnsi="Calibri"/>
         </w:rPr>
-        <w:t xml:space="preserve">Erstellt von: Roman </w:t>
-      </w:r>
-      <w:proofErr w:type="spellStart"/>
-      <w:r>
-        <w:rPr>
-          <w:rFonts w:ascii="Calibri" w:hAnsi="Calibri"/>
-        </w:rPr>
-        <w:t>Schwienbacher</w:t>
-      </w:r>
-      <w:proofErr w:type="spellEnd"/>
-      <w:r>
-        <w:rPr>
-          <w:rFonts w:ascii="Calibri" w:hAnsi="Calibri"/>
-        </w:rPr>
-        <w:t xml:space="preserve"> und David Grotzky</w:t>
-      </w:r>
-    </w:p>
-    <w:p>
-      <w:r>
-        <w:rPr>
-          <w:rFonts w:ascii="Calibri" w:hAnsi="Calibri"/>
-        </w:rPr>
-        <w:t>Letzte Änderung: 28.10.12</w:t>
+        <w:t>Erstellt von: Roman Schwienbacher und David Grotzky</w:t>
+      </w:r>
+    </w:p>
+    <w:p>
+      <w:r>
+        <w:rPr>
+          <w:rFonts w:ascii="Calibri" w:hAnsi="Calibri"/>
+        </w:rPr>
+        <w:t>Letzte Änderung: 30</w:t>
+      </w:r>
+      <w:bookmarkStart w:id="0" w:name="_GoBack"/>
+      <w:bookmarkEnd w:id="0"/>
+      <w:r>
+        <w:rPr>
+          <w:rFonts w:ascii="Calibri" w:hAnsi="Calibri"/>
+        </w:rPr>
+        <w:t>.10.12</w:t>
       </w:r>
       <w:r>
         <w:br w:type="page"/>
@@ -455,444 +449,397 @@
         <w:t>Zum E</w:t>
       </w:r>
       <w:r>
-        <w:t>inen wird es als Backend genutzt</w:t>
-      </w:r>
-      <w:proofErr w:type="gramStart"/>
-      <w:r>
-        <w:t>, um</w:t>
-      </w:r>
-      <w:proofErr w:type="gramEnd"/>
+        <w:t xml:space="preserve">inen wird es als Backend genutzt, um </w:t>
+      </w:r>
+      <w:r>
+        <w:t>den</w:t>
+      </w:r>
+      <w:r>
+        <w:t xml:space="preserve"> Wählern zu ermöglichen</w:t>
+      </w:r>
+      <w:r>
+        <w:t>,</w:t>
+      </w:r>
+      <w:r>
+        <w:t xml:space="preserve"> in ihren Wahllokalen elektronisch ihre Erst- und Zweitstimme abzugeben.</w:t>
+      </w:r>
+    </w:p>
+    <w:p>
+      <w:pPr>
+        <w:jc w:val="both"/>
+      </w:pPr>
+      <w:r>
+        <w:t xml:space="preserve">Zum </w:t>
+      </w:r>
+      <w:r>
+        <w:t>A</w:t>
+      </w:r>
+      <w:r>
+        <w:t xml:space="preserve">nderen </w:t>
+      </w:r>
+      <w:r>
+        <w:t>sollen Wahlanalysen, insbesondere die Zusammenstellung des Deutschen Bundestages und Vergleiche der Wahlergebnisse zu Vorjahren, über eine weitere Schnittstelle</w:t>
+      </w:r>
+      <w:r>
+        <w:t xml:space="preserve"> für Analysen</w:t>
+      </w:r>
+      <w:r>
+        <w:t xml:space="preserve"> angeboten werden.</w:t>
+      </w:r>
+    </w:p>
+    <w:p>
+      <w:pPr>
+        <w:pStyle w:val="Heading2"/>
+        <w:jc w:val="both"/>
+      </w:pPr>
+      <w:r>
+        <w:t>Schnittstelle im Wahllokal</w:t>
+      </w:r>
+    </w:p>
+    <w:p>
+      <w:pPr>
+        <w:jc w:val="both"/>
+      </w:pPr>
+      <w:r>
+        <w:t>Dem Wähler muss es möglich sein</w:t>
+      </w:r>
+      <w:r>
+        <w:t>,</w:t>
+      </w:r>
+      <w:r>
+        <w:t xml:space="preserve"> in gewohnter Weise seine Stimmen abzugeben. Hierzu soll das elektronische Wahlsystem im Wahllokal so einge</w:t>
+      </w:r>
+      <w:r>
+        <w:t>richtet sein, dass jeder Wähler</w:t>
+      </w:r>
+      <w:r>
+        <w:t xml:space="preserve"> nach </w:t>
+      </w:r>
+      <w:r>
+        <w:t>Aushändigung</w:t>
+      </w:r>
+      <w:r>
+        <w:t xml:space="preserve"> seines Wahlscheins, </w:t>
+      </w:r>
+      <w:r>
+        <w:t xml:space="preserve">sowohl </w:t>
+      </w:r>
+      <w:r>
+        <w:t>genau eine Stimme für den Direktkandidaten des Wahlkreises, als auch gena</w:t>
+      </w:r>
+      <w:r>
+        <w:t>u eine Stimme für eine Partei ab</w:t>
+      </w:r>
+      <w:r>
+        <w:t>geben darf.</w:t>
+      </w:r>
+    </w:p>
+    <w:p>
+      <w:pPr>
+        <w:jc w:val="both"/>
+      </w:pPr>
+      <w:r>
+        <w:t xml:space="preserve">Eine Möglichkeit hierfür wäre eine </w:t>
+      </w:r>
+      <w:r>
+        <w:t xml:space="preserve">digitalisierter Wahlzettel auf einer </w:t>
+      </w:r>
+      <w:r>
+        <w:t>Bildschirmanzeige</w:t>
+      </w:r>
+      <w:r>
+        <w:t>,</w:t>
+      </w:r>
+      <w:r>
+        <w:t xml:space="preserve"> auf dem die Auswahl getroffen werden kann.</w:t>
+      </w:r>
+    </w:p>
+    <w:p>
+      <w:pPr>
+        <w:pStyle w:val="Heading2"/>
+        <w:jc w:val="both"/>
+      </w:pPr>
+      <w:r>
+        <w:t>Schnittstelle für Analysen</w:t>
+      </w:r>
+    </w:p>
+    <w:p>
+      <w:pPr>
+        <w:jc w:val="both"/>
+      </w:pPr>
+      <w:r>
+        <w:t>Es soll für jeden Bürger möglich sein</w:t>
+      </w:r>
+      <w:r>
+        <w:t xml:space="preserve">, das Wahlergebnis </w:t>
+      </w:r>
+      <w:r>
+        <w:t>sowie</w:t>
+      </w:r>
+      <w:r>
+        <w:t xml:space="preserve"> auch alle Einzeldaten, die für etwaige Analysen zur Verfügung stehen müssen</w:t>
+      </w:r>
+      <w:r>
+        <w:t>, online einzusehen</w:t>
+      </w:r>
+      <w:r>
+        <w:t>.</w:t>
+      </w:r>
+      <w:r>
+        <w:t xml:space="preserve"> Hierzu gehören insbesondere Zugriffsmöglichkeiten auf die Anzahl der Erst- und Zweitstimmen pro Wahlkreis</w:t>
+      </w:r>
+      <w:r>
+        <w:t xml:space="preserve">. Die </w:t>
+      </w:r>
+      <w:r>
+        <w:t>Z</w:t>
+      </w:r>
+      <w:r>
+        <w:t>ahl</w:t>
+      </w:r>
+      <w:r>
+        <w:t xml:space="preserve"> ungültiger Stimmen</w:t>
+      </w:r>
+      <w:r>
+        <w:t xml:space="preserve"> sowie </w:t>
+      </w:r>
+      <w:r>
+        <w:t xml:space="preserve">der </w:t>
+      </w:r>
+      <w:r>
+        <w:t>Wahlbeteiligung aufgrund der tatsächlich abgegebenen Stimmen auf W</w:t>
+      </w:r>
+      <w:r>
+        <w:t>ahlkreis- bis Bundesebene soll</w:t>
+      </w:r>
+      <w:r>
+        <w:t xml:space="preserve"> dem Benutzer </w:t>
+      </w:r>
+      <w:r>
+        <w:t>ebenfalls zugänglich gemacht</w:t>
+      </w:r>
+      <w:r>
+        <w:t xml:space="preserve"> werden.</w:t>
+      </w:r>
+    </w:p>
+    <w:p>
+      <w:pPr>
+        <w:jc w:val="both"/>
+      </w:pPr>
+      <w:r>
+        <w:t xml:space="preserve">Während voraggregierte Ergebnisse für jeden </w:t>
+      </w:r>
+      <w:r>
+        <w:t>einsehbar sind</w:t>
+      </w:r>
+      <w:r>
+        <w:t>, können gesondert Berechtigte (Statistisches Bundesamt</w:t>
+      </w:r>
+      <w:r>
+        <w:t>, akkreditierte Institutionen</w:t>
+      </w:r>
+      <w:r>
+        <w:t>)</w:t>
+      </w:r>
+      <w:r>
+        <w:t xml:space="preserve"> auf erweiterte Auswertungen zugreifen. </w:t>
+      </w:r>
+      <w:r>
+        <w:t xml:space="preserve">Hierfür soll eine Softwareschnittstelle erstellt werden, welche den Zugriff und Analysen erleichtert. </w:t>
+      </w:r>
+      <w:r>
+        <w:t xml:space="preserve">Der Bundeswahlleiter </w:t>
+      </w:r>
+      <w:r>
+        <w:t>erhält</w:t>
+      </w:r>
       <w:r>
         <w:t xml:space="preserve"> </w:t>
       </w:r>
       <w:r>
-        <w:t>den</w:t>
-      </w:r>
-      <w:r>
-        <w:t xml:space="preserve"> Wählern zu ermöglichen</w:t>
+        <w:t xml:space="preserve">zudem </w:t>
+      </w:r>
+      <w:r>
+        <w:t>Schreibrecht</w:t>
+      </w:r>
+      <w:r>
+        <w:t xml:space="preserve"> für die</w:t>
+      </w:r>
+      <w:r>
+        <w:t xml:space="preserve"> gesetzlich festgelegten Fälle</w:t>
+      </w:r>
+      <w:r>
+        <w:t xml:space="preserve">. </w:t>
+      </w:r>
+    </w:p>
+    <w:p>
+      <w:pPr>
+        <w:pStyle w:val="Heading1"/>
+        <w:jc w:val="both"/>
+      </w:pPr>
+      <w:r>
+        <w:t>Funktionale Anforderungen</w:t>
+      </w:r>
+    </w:p>
+    <w:p>
+      <w:pPr>
+        <w:pStyle w:val="Heading2"/>
+      </w:pPr>
+      <w:r>
+        <w:t>Wahlverfahren</w:t>
+      </w:r>
+    </w:p>
+    <w:p>
+      <w:pPr>
+        <w:jc w:val="both"/>
+      </w:pPr>
+      <w:r>
+        <w:t xml:space="preserve">Nachdem die Wahlberechtigung eines Wählers in seinem Wahllokal festgestellt </w:t>
+      </w:r>
+      <w:r>
+        <w:t>wurde</w:t>
+      </w:r>
+      <w:r>
+        <w:t xml:space="preserve"> (Authentifizierung), erfolgt eine Autorisierung </w:t>
+      </w:r>
+      <w:r>
+        <w:t>dieses</w:t>
+      </w:r>
+      <w:r>
+        <w:t xml:space="preserve"> Wähler</w:t>
+      </w:r>
+      <w:r>
+        <w:t>s</w:t>
+      </w:r>
+      <w:r>
+        <w:t xml:space="preserve"> </w:t>
+      </w:r>
+      <w:r>
+        <w:t>im</w:t>
+      </w:r>
+      <w:r>
+        <w:t xml:space="preserve"> elektronischen Wahlsystem. Hierfür ist es nötig</w:t>
       </w:r>
       <w:r>
         <w:t>,</w:t>
       </w:r>
       <w:r>
-        <w:t xml:space="preserve"> in ihren Wahllokalen elektronisch ihre Erst- und Zweitstimme abzugeben.</w:t>
-      </w:r>
-    </w:p>
-    <w:p>
-      <w:pPr>
-        <w:jc w:val="both"/>
-      </w:pPr>
-      <w:r>
-        <w:t xml:space="preserve">Zum </w:t>
-      </w:r>
-      <w:r>
-        <w:t>A</w:t>
-      </w:r>
-      <w:r>
-        <w:t xml:space="preserve">nderen </w:t>
-      </w:r>
-      <w:r>
-        <w:t>sollen Wahlanalysen</w:t>
-      </w:r>
-      <w:proofErr w:type="gramStart"/>
-      <w:r>
-        <w:t>, insbesondere</w:t>
-      </w:r>
-      <w:proofErr w:type="gramEnd"/>
-      <w:r>
-        <w:t xml:space="preserve"> die Zusammenstellung des Deutschen Bundestages und Vergleiche der Wahlergebnisse zu Vorjahren, über eine weitere Schnittstelle</w:t>
-      </w:r>
-      <w:r>
-        <w:t xml:space="preserve"> für Analysen</w:t>
-      </w:r>
-      <w:r>
-        <w:t xml:space="preserve"> angeboten werden.</w:t>
-      </w:r>
-    </w:p>
-    <w:p>
-      <w:pPr>
-        <w:pStyle w:val="Heading2"/>
-        <w:jc w:val="both"/>
-      </w:pPr>
-      <w:r>
-        <w:t>Schnittstelle im Wahllokal</w:t>
-      </w:r>
-    </w:p>
-    <w:p>
-      <w:pPr>
-        <w:jc w:val="both"/>
-      </w:pPr>
-      <w:r>
-        <w:t>Dem Wähler muss es möglich sein</w:t>
+        <w:t xml:space="preserve"> das System so zu konzipieren, dass Mehrfachstimmabgaben eines Wählers ausgeschlossen sind.</w:t>
+      </w:r>
+    </w:p>
+    <w:p>
+      <w:pPr>
+        <w:jc w:val="both"/>
+      </w:pPr>
+      <w:r>
+        <w:t xml:space="preserve">Der Wähler kann </w:t>
+      </w:r>
+      <w:r>
+        <w:t>nach erfolgreicher Autorisierung</w:t>
+      </w:r>
+      <w:r>
+        <w:t xml:space="preserve"> seine Erst- und Zweitstimme </w:t>
+      </w:r>
+      <w:r>
+        <w:t xml:space="preserve">geheim </w:t>
+      </w:r>
+      <w:r>
+        <w:t>abgeben, wonach eine kurze Bestätigung nötig ist</w:t>
       </w:r>
       <w:r>
         <w:t>,</w:t>
       </w:r>
       <w:r>
-        <w:t xml:space="preserve"> in gewohnter Weise seine Stimmen abzugeben. Hierzu soll das elektronische Wahlsystem im Wahllokal so einge</w:t>
-      </w:r>
-      <w:r>
-        <w:t>richtet sein</w:t>
-      </w:r>
-      <w:proofErr w:type="gramStart"/>
-      <w:r>
-        <w:t>, dass</w:t>
-      </w:r>
-      <w:proofErr w:type="gramEnd"/>
-      <w:r>
-        <w:t xml:space="preserve"> jeder Wähler</w:t>
-      </w:r>
-      <w:r>
-        <w:t xml:space="preserve"> nach </w:t>
-      </w:r>
-      <w:r>
-        <w:t>Aushändigung</w:t>
-      </w:r>
-      <w:r>
-        <w:t xml:space="preserve"> seines Wahlscheins, </w:t>
-      </w:r>
-      <w:r>
-        <w:t xml:space="preserve">sowohl </w:t>
-      </w:r>
-      <w:r>
-        <w:t>genau eine Stimme für den Direktkandidaten des Wahlkreises, als auch gena</w:t>
-      </w:r>
-      <w:r>
-        <w:t>u eine Stimme für eine Partei ab</w:t>
-      </w:r>
-      <w:r>
-        <w:t>geben darf.</w:t>
-      </w:r>
-    </w:p>
-    <w:p>
-      <w:pPr>
-        <w:jc w:val="both"/>
-      </w:pPr>
-      <w:r>
-        <w:t xml:space="preserve">Eine Möglichkeit hierfür </w:t>
-      </w:r>
-      <w:proofErr w:type="gramStart"/>
-      <w:r>
-        <w:t xml:space="preserve">wäre eine </w:t>
-      </w:r>
-      <w:r>
-        <w:t xml:space="preserve">digitalisierter Wahlzettel auf einer </w:t>
-      </w:r>
-      <w:r>
-        <w:t>Bildschirmanzeige</w:t>
+        <w:t xml:space="preserve"> um seine Stimmen geltend zu machen.</w:t>
+      </w:r>
+    </w:p>
+    <w:p>
+      <w:pPr>
+        <w:jc w:val="both"/>
+      </w:pPr>
+      <w:r>
+        <w:t>Nach A</w:t>
+      </w:r>
+      <w:r>
+        <w:t>bgabe</w:t>
+      </w:r>
+      <w:r>
+        <w:t xml:space="preserve"> der Stimmen</w:t>
+      </w:r>
+      <w:r>
+        <w:t xml:space="preserve"> werden diese in der lokalen Datenbank des Wahllokals eingetragen.</w:t>
+      </w:r>
+      <w:r>
+        <w:t xml:space="preserve"> </w:t>
+      </w:r>
+    </w:p>
+    <w:p>
+      <w:pPr>
+        <w:jc w:val="both"/>
+      </w:pPr>
+      <w:r>
+        <w:t>Nach Schlie</w:t>
+      </w:r>
+      <w:r>
+        <w:t>ßung</w:t>
+      </w:r>
+      <w:r>
+        <w:t xml:space="preserve"> alle</w:t>
+      </w:r>
+      <w:r>
+        <w:t>r</w:t>
+      </w:r>
+      <w:r>
+        <w:t xml:space="preserve"> Wahllokale kann durch Z</w:t>
+      </w:r>
+      <w:r>
+        <w:t>usammenführen der elektronischen Stimmen das Wahlergebnis nach</w:t>
+      </w:r>
+      <w:r>
+        <w:t xml:space="preserve"> dem in der Bundeswahlordnung festgelegen Verfahren</w:t>
+      </w:r>
+      <w:r>
+        <w:t xml:space="preserve"> Lagu</w:t>
+      </w:r>
+      <w:r>
+        <w:t>ë</w:t>
+      </w:r>
+      <w:r>
+        <w:t>/</w:t>
+      </w:r>
+      <w:r>
+        <w:t xml:space="preserve">Schepers </w:t>
+      </w:r>
+      <w:r>
+        <w:t>errechnet werden</w:t>
+      </w:r>
+      <w:r>
+        <w:t xml:space="preserve"> und wird zur Einsicht auf einer Webseite veröffentlich</w:t>
+      </w:r>
+      <w:r>
+        <w:t>t</w:t>
+      </w:r>
+      <w:r>
+        <w:t>.</w:t>
+      </w:r>
+      <w:r>
+        <w:t xml:space="preserve"> Je nach Befugnissen gibt es verschiedene Sichten auf den Datenbestand.</w:t>
+      </w:r>
+    </w:p>
+    <w:p>
+      <w:pPr>
+        <w:jc w:val="both"/>
+      </w:pPr>
+      <w:r>
+        <w:t>Zusätzlich soll es nach einer konventionellen Wahl auf Papier (ohne eine elektronische Stimmabgabe)</w:t>
+      </w:r>
+      <w:r>
+        <w:t xml:space="preserve"> möglich sein</w:t>
       </w:r>
       <w:r>
         <w:t>,</w:t>
       </w:r>
       <w:r>
-        <w:t xml:space="preserve"> auf dem die Auswahl getroffen werden kann.</w:t>
-      </w:r>
-      <w:proofErr w:type="gramEnd"/>
-    </w:p>
-    <w:p>
-      <w:pPr>
-        <w:pStyle w:val="Heading2"/>
-        <w:jc w:val="both"/>
-      </w:pPr>
-      <w:r>
-        <w:t>Schnittstelle für Analysen</w:t>
-      </w:r>
-    </w:p>
-    <w:p>
-      <w:pPr>
-        <w:jc w:val="both"/>
-      </w:pPr>
-      <w:r>
-        <w:t>Es soll für jeden Bürger möglich sein</w:t>
-      </w:r>
-      <w:r>
-        <w:t xml:space="preserve">, das Wahlergebnis </w:t>
-      </w:r>
-      <w:r>
-        <w:t>sowie</w:t>
-      </w:r>
-      <w:r>
-        <w:t xml:space="preserve"> auch alle Einzeldaten, die für etwaige Analysen zur Verfügung stehen müssen</w:t>
-      </w:r>
-      <w:proofErr w:type="gramStart"/>
-      <w:r>
-        <w:t>, online</w:t>
-      </w:r>
-      <w:proofErr w:type="gramEnd"/>
-      <w:r>
-        <w:t xml:space="preserve"> einzusehen</w:t>
-      </w:r>
-      <w:r>
-        <w:t>.</w:t>
-      </w:r>
-      <w:r>
-        <w:t xml:space="preserve"> Hierzu gehören insbesondere Zugriffsmöglichkeiten auf die Anzahl der Erst- und Zweitstimmen pro Wahlkreis</w:t>
-      </w:r>
-      <w:r>
-        <w:t xml:space="preserve">. Die </w:t>
-      </w:r>
-      <w:r>
-        <w:t>Z</w:t>
-      </w:r>
-      <w:r>
-        <w:t>ahl</w:t>
-      </w:r>
-      <w:r>
-        <w:t xml:space="preserve"> ungültiger Stimmen</w:t>
-      </w:r>
-      <w:r>
-        <w:t xml:space="preserve"> sowie </w:t>
-      </w:r>
-      <w:r>
-        <w:t xml:space="preserve">der </w:t>
-      </w:r>
-      <w:r>
-        <w:t>Wahlbeteiligung aufgrund der tatsächlich abgegebenen Stimmen auf W</w:t>
-      </w:r>
-      <w:r>
-        <w:t>ahlkreis- bis Bundesebene soll</w:t>
-      </w:r>
-      <w:r>
-        <w:t xml:space="preserve"> dem Benutzer </w:t>
-      </w:r>
-      <w:r>
-        <w:t>ebenfalls zugänglich gemacht</w:t>
-      </w:r>
-      <w:r>
-        <w:t xml:space="preserve"> werden.</w:t>
-      </w:r>
-    </w:p>
-    <w:p>
-      <w:pPr>
-        <w:jc w:val="both"/>
-      </w:pPr>
-      <w:r>
-        <w:t xml:space="preserve">Während voraggregierte Ergebnisse für jeden </w:t>
-      </w:r>
-      <w:r>
-        <w:t>einsehbar sind</w:t>
-      </w:r>
-      <w:r>
-        <w:t>, können gesondert Berechtigte (Statistisches Bundesamt</w:t>
-      </w:r>
-      <w:r>
-        <w:t>, akkreditierte Institutionen</w:t>
-      </w:r>
-      <w:r>
-        <w:t>)</w:t>
-      </w:r>
-      <w:r>
-        <w:t xml:space="preserve"> auf erweiterte Auswertungen zugreifen. </w:t>
-      </w:r>
-      <w:r>
-        <w:t>Hierfür soll eine Softwareschnittstelle erstellt werden, welche den Zugriff und Analysen erleichtert.</w:t>
-      </w:r>
-      <w:r>
-        <w:t xml:space="preserve"> </w:t>
-      </w:r>
-      <w:r>
-        <w:t xml:space="preserve">Der Bundeswahlleiter </w:t>
-      </w:r>
-      <w:r>
-        <w:t>erhält</w:t>
-      </w:r>
-      <w:r>
-        <w:t xml:space="preserve"> </w:t>
-      </w:r>
-      <w:r>
-        <w:t xml:space="preserve">zudem </w:t>
-      </w:r>
-      <w:r>
-        <w:t>Schreibrecht</w:t>
-      </w:r>
-      <w:r>
-        <w:t xml:space="preserve"> für die</w:t>
-      </w:r>
-      <w:r>
-        <w:t xml:space="preserve"> gesetzlich festgelegten Fälle</w:t>
-      </w:r>
-      <w:r>
-        <w:t xml:space="preserve">. </w:t>
-      </w:r>
-    </w:p>
-    <w:p>
-      <w:pPr>
-        <w:pStyle w:val="Heading1"/>
-        <w:jc w:val="both"/>
-      </w:pPr>
-      <w:r>
-        <w:t>Funktionale Anforderungen</w:t>
-      </w:r>
-    </w:p>
-    <w:p>
-      <w:pPr>
-        <w:pStyle w:val="Heading2"/>
-      </w:pPr>
-      <w:r>
-        <w:t>Wahlverfahren</w:t>
-      </w:r>
-    </w:p>
-    <w:p>
-      <w:pPr>
-        <w:jc w:val="both"/>
-      </w:pPr>
-      <w:r>
-        <w:t xml:space="preserve">Nachdem die Wahlberechtigung eines Wählers in seinem Wahllokal festgestellt </w:t>
-      </w:r>
-      <w:r>
-        <w:t>wurde</w:t>
-      </w:r>
-      <w:r>
-        <w:t xml:space="preserve"> (Authentifizierung), erfolgt eine Autorisierung </w:t>
-      </w:r>
-      <w:r>
-        <w:t>dieses</w:t>
-      </w:r>
-      <w:r>
-        <w:t xml:space="preserve"> Wähler</w:t>
-      </w:r>
-      <w:r>
-        <w:t>s</w:t>
-      </w:r>
-      <w:r>
-        <w:t xml:space="preserve"> </w:t>
-      </w:r>
-      <w:r>
-        <w:t>im</w:t>
-      </w:r>
-      <w:r>
-        <w:t xml:space="preserve"> elektronischen Wahlsystem. Hierfür ist es nötig</w:t>
-      </w:r>
-      <w:r>
-        <w:t>,</w:t>
-      </w:r>
-      <w:r>
-        <w:t xml:space="preserve"> das System so zu konzipieren, dass Mehrfachstimmabgaben eines Wählers ausgeschlossen sind.</w:t>
-      </w:r>
-    </w:p>
-    <w:p>
-      <w:pPr>
-        <w:jc w:val="both"/>
-      </w:pPr>
-      <w:r>
-        <w:t xml:space="preserve">Der Wähler kann </w:t>
-      </w:r>
-      <w:r>
-        <w:t>nach erfolgreicher Autorisierung</w:t>
-      </w:r>
-      <w:r>
-        <w:t xml:space="preserve"> seine Erst- und Zweitstimme </w:t>
-      </w:r>
-      <w:r>
-        <w:t xml:space="preserve">geheim </w:t>
-      </w:r>
-      <w:r>
-        <w:t>abgeben, wonach eine kurze Bestätigung nötig ist</w:t>
-      </w:r>
-      <w:r>
-        <w:t>,</w:t>
-      </w:r>
-      <w:r>
-        <w:t xml:space="preserve"> um seine Stimmen geltend zu machen.</w:t>
-      </w:r>
-    </w:p>
-    <w:p>
-      <w:pPr>
-        <w:jc w:val="both"/>
-      </w:pPr>
-      <w:r>
-        <w:t>Nach A</w:t>
-      </w:r>
-      <w:r>
-        <w:t>bgabe</w:t>
-      </w:r>
-      <w:r>
-        <w:t xml:space="preserve"> der Stimmen</w:t>
-      </w:r>
-      <w:r>
-        <w:t xml:space="preserve"> werden diese in der lokalen Datenbank des Wahllokals eingetragen.</w:t>
-      </w:r>
-      <w:r>
-        <w:t xml:space="preserve"> </w:t>
-      </w:r>
-    </w:p>
-    <w:p>
-      <w:pPr>
-        <w:jc w:val="both"/>
-      </w:pPr>
-      <w:r>
-        <w:t>Nach Schlie</w:t>
-      </w:r>
-      <w:r>
-        <w:t>ßung</w:t>
-      </w:r>
-      <w:r>
-        <w:t xml:space="preserve"> alle</w:t>
-      </w:r>
-      <w:r>
-        <w:t>r</w:t>
-      </w:r>
-      <w:r>
-        <w:t xml:space="preserve"> Wahllokale kann durch Z</w:t>
-      </w:r>
-      <w:r>
-        <w:t>usammenführen der elektronischen Stimmen das Wahlergebnis nach</w:t>
-      </w:r>
-      <w:r>
-        <w:t xml:space="preserve"> dem in der Bundeswahlordnung festgelegen Verfahren</w:t>
-      </w:r>
-      <w:r>
-        <w:t xml:space="preserve"> </w:t>
-      </w:r>
-      <w:proofErr w:type="spellStart"/>
-      <w:r>
-        <w:t>Lagu</w:t>
-      </w:r>
-      <w:r>
-        <w:t>ë</w:t>
-      </w:r>
-      <w:proofErr w:type="spellEnd"/>
-      <w:r>
-        <w:t>/</w:t>
-      </w:r>
-      <w:proofErr w:type="spellStart"/>
-      <w:r>
-        <w:t>Schepers</w:t>
-      </w:r>
-      <w:proofErr w:type="spellEnd"/>
-      <w:r>
-        <w:t xml:space="preserve"> </w:t>
-      </w:r>
-      <w:r>
-        <w:t>errechnet werden</w:t>
-      </w:r>
-      <w:r>
-        <w:t xml:space="preserve"> und wird zur Einsicht auf einer Webseite veröffentlich</w:t>
-      </w:r>
-      <w:r>
-        <w:t>t</w:t>
-      </w:r>
-      <w:r>
-        <w:t>.</w:t>
-      </w:r>
-      <w:r>
-        <w:t xml:space="preserve"> Je nach Befugnissen gibt es verschiedene Sichten auf den Datenbestand.</w:t>
-      </w:r>
-    </w:p>
-    <w:p>
-      <w:pPr>
-        <w:jc w:val="both"/>
-      </w:pPr>
-      <w:r>
-        <w:t>Zusätzlich soll es nach einer konventionellen Wahl auf Papier (ohne eine elektronische Stimmabgabe)</w:t>
-      </w:r>
-      <w:r>
-        <w:t xml:space="preserve"> möglich sein</w:t>
-      </w:r>
-      <w:r>
-        <w:t>,</w:t>
-      </w:r>
-      <w:r>
         <w:t xml:space="preserve"> dass die Wahlhelfer im Wahllokal die Stimmauszählung elektronisch in die Datenbank eintragen.</w:t>
       </w:r>
     </w:p>
@@ -901,15 +848,7 @@
         <w:jc w:val="both"/>
       </w:pPr>
       <w:r>
-        <w:t>Im Falle einer Nachzählung soll es möglich sein die bereits gespeicherten Stimmabgaben zu aktualisieren</w:t>
-      </w:r>
-      <w:proofErr w:type="gramStart"/>
-      <w:r>
-        <w:t>, woraufhin</w:t>
-      </w:r>
-      <w:proofErr w:type="gramEnd"/>
-      <w:r>
-        <w:t xml:space="preserve"> die Wahlergebnisse und statistisch relevanten Daten neu errechnet werden können.</w:t>
+        <w:t>Im Falle einer Nachzählung soll es möglich sein die bereits gespeicherten Stimmabgaben zu aktualisieren, woraufhin die Wahlergebnisse und statistisch relevanten Daten neu errechnet werden können.</w:t>
       </w:r>
     </w:p>
     <w:p>
@@ -1155,16 +1094,11 @@
       <w:r>
         <w:t>Da das elektronische Wahlsystem die gesamte Bundesrepublik am Wahltag bedient</w:t>
       </w:r>
-      <w:proofErr w:type="gramStart"/>
       <w:r>
         <w:t>,</w:t>
       </w:r>
       <w:r>
-        <w:t xml:space="preserve"> muss</w:t>
-      </w:r>
-      <w:proofErr w:type="gramEnd"/>
-      <w:r>
-        <w:t xml:space="preserve"> es auf die Anzahl der Wähler hin skalierbar sein.</w:t>
+        <w:t xml:space="preserve"> muss es auf die Anzahl der Wähler hin skalierbar sein.</w:t>
       </w:r>
     </w:p>
     <w:p>
@@ -1232,13 +1166,8 @@
       <w:r>
         <w:t>zudem</w:t>
       </w:r>
-      <w:proofErr w:type="gramStart"/>
-      <w:r>
-        <w:t>, dass</w:t>
-      </w:r>
-      <w:proofErr w:type="gramEnd"/>
-      <w:r>
-        <w:t xml:space="preserve"> die Zw</w:t>
+      <w:r>
+        <w:t>, dass die Zw</w:t>
       </w:r>
       <w:r>
         <w:t>ischenergebnisse der Wahl vor S</w:t>
@@ -1382,8 +1311,6 @@
       <w:r>
         <w:t xml:space="preserve"> Eine Ausnahme bildet hierbei der Bundeswahlleiter.</w:t>
       </w:r>
-      <w:bookmarkStart w:id="0" w:name="_GoBack"/>
-      <w:bookmarkEnd w:id="0"/>
     </w:p>
     <w:p>
       <w:pPr>
@@ -1613,7 +1540,7 @@
         <w:rStyle w:val="PageNumber"/>
         <w:noProof/>
       </w:rPr>
-      <w:t>4</w:t>
+      <w:t>2</w:t>
     </w:r>
     <w:r>
       <w:rPr>

</xml_diff>